<commit_message>
Final M5 Consultation report
</commit_message>
<xml_diff>
--- a/Module5/consulting_report/CAS-ADS-M5-Consult_PBe_on_LN-RH.docx
+++ b/Module5/consulting_report/CAS-ADS-M5-Consult_PBe_on_LN-RH.docx
@@ -368,6 +368,7 @@
         </w:rPr>
       </w:pPr>
       <w:bookmarkStart w:id="6" w:name="_Toc154565760"/>
+      <w:bookmarkStart w:id="7" w:name="_Toc154873428"/>
       <w:bookmarkEnd w:id="5"/>
       <w:r>
         <w:rPr>
@@ -400,8 +401,9 @@
         </w:rPr>
         <w:t>Nonis</w:t>
       </w:r>
-      <w:bookmarkStart w:id="7" w:name="_Toc153493009"/>
+      <w:bookmarkStart w:id="8" w:name="_Toc153493009"/>
       <w:bookmarkEnd w:id="6"/>
+      <w:bookmarkEnd w:id="7"/>
       <w:proofErr w:type="spellEnd"/>
     </w:p>
     <w:p>
@@ -419,7 +421,8 @@
           <w:lang w:val="en-GB"/>
         </w:rPr>
       </w:pPr>
-      <w:bookmarkStart w:id="8" w:name="_Toc154565761"/>
+      <w:bookmarkStart w:id="9" w:name="_Toc154565761"/>
+      <w:bookmarkStart w:id="10" w:name="_Toc154873429"/>
       <w:r>
         <w:rPr>
           <w:rFonts w:ascii="Helvetica Neue" w:hAnsi="Helvetica Neue"/>
@@ -427,7 +430,8 @@
         </w:rPr>
         <w:t>Consultation report by: Patricio Becerra</w:t>
       </w:r>
-      <w:bookmarkEnd w:id="8"/>
+      <w:bookmarkEnd w:id="9"/>
+      <w:bookmarkEnd w:id="10"/>
       <w:r>
         <w:rPr>
           <w:rFonts w:ascii="Helvetica Neue" w:hAnsi="Helvetica Neue"/>
@@ -453,7 +457,7 @@
           <w:lang w:val="en-GB"/>
         </w:rPr>
       </w:pPr>
-      <w:bookmarkStart w:id="9" w:name="_Toc154565762"/>
+      <w:bookmarkStart w:id="11" w:name="_Toc154873430"/>
       <w:r>
         <w:rPr>
           <w:rFonts w:ascii="Helvetica Neue" w:hAnsi="Helvetica Neue"/>
@@ -464,8 +468,8 @@
         <w:lastRenderedPageBreak/>
         <w:t>Content</w:t>
       </w:r>
-      <w:bookmarkEnd w:id="7"/>
-      <w:bookmarkEnd w:id="9"/>
+      <w:bookmarkEnd w:id="8"/>
+      <w:bookmarkEnd w:id="11"/>
     </w:p>
     <w:p>
       <w:pPr>
@@ -495,12 +499,10 @@
               <w:tab w:val="right" w:pos="9350"/>
             </w:tabs>
             <w:rPr>
-              <w:rFonts w:asciiTheme="minorHAnsi" w:eastAsiaTheme="minorEastAsia" w:hAnsiTheme="minorHAnsi" w:cstheme="minorBidi"/>
+              <w:rFonts w:ascii="Helvetica Neue" w:eastAsiaTheme="minorEastAsia" w:hAnsi="Helvetica Neue" w:cstheme="minorBidi"/>
               <w:noProof/>
               <w:color w:val="auto"/>
               <w:kern w:val="2"/>
-              <w:sz w:val="24"/>
-              <w:szCs w:val="24"/>
               <w:lang w:val="en-CH"/>
               <w14:ligatures w14:val="standardContextual"/>
             </w:rPr>
@@ -508,8 +510,6 @@
           <w:r>
             <w:rPr>
               <w:rFonts w:ascii="Helvetica Neue" w:hAnsi="Helvetica Neue"/>
-              <w:sz w:val="24"/>
-              <w:szCs w:val="24"/>
               <w:lang w:val="en-GB"/>
             </w:rPr>
             <w:fldChar w:fldCharType="begin"/>
@@ -517,8 +517,6 @@
           <w:r>
             <w:rPr>
               <w:rFonts w:ascii="Helvetica Neue" w:hAnsi="Helvetica Neue"/>
-              <w:sz w:val="24"/>
-              <w:szCs w:val="24"/>
               <w:lang w:val="en-GB"/>
             </w:rPr>
             <w:instrText xml:space="preserve"> TOC \h \u \z \t "Heading 1,1,Heading 2,2,Heading 3,3,Heading 4,4,Heading 5,5,Heading 6,6,"</w:instrText>
@@ -526,8 +524,6 @@
           <w:r>
             <w:rPr>
               <w:rFonts w:ascii="Helvetica Neue" w:hAnsi="Helvetica Neue"/>
-              <w:sz w:val="24"/>
-              <w:szCs w:val="24"/>
               <w:lang w:val="en-GB"/>
             </w:rPr>
             <w:fldChar w:fldCharType="separate"/>
@@ -540,17 +536,15 @@
               <w:tab w:val="right" w:pos="9350"/>
             </w:tabs>
             <w:rPr>
-              <w:rFonts w:asciiTheme="minorHAnsi" w:eastAsiaTheme="minorEastAsia" w:hAnsiTheme="minorHAnsi" w:cstheme="minorBidi"/>
+              <w:rFonts w:ascii="Helvetica Neue" w:eastAsiaTheme="minorEastAsia" w:hAnsi="Helvetica Neue" w:cstheme="minorBidi"/>
               <w:noProof/>
               <w:color w:val="auto"/>
               <w:kern w:val="2"/>
-              <w:sz w:val="24"/>
-              <w:szCs w:val="24"/>
               <w:lang w:val="en-CH"/>
               <w14:ligatures w14:val="standardContextual"/>
             </w:rPr>
           </w:pPr>
-          <w:hyperlink w:anchor="_Toc154565762" w:history="1">
+          <w:hyperlink w:anchor="_Toc154873430" w:history="1">
             <w:r>
               <w:rPr>
                 <w:rStyle w:val="Hyperlink"/>
@@ -562,6 +556,7 @@
             </w:r>
             <w:r>
               <w:rPr>
+                <w:rFonts w:ascii="Helvetica Neue" w:hAnsi="Helvetica Neue"/>
                 <w:noProof/>
                 <w:webHidden/>
               </w:rPr>
@@ -569,6 +564,7 @@
             </w:r>
             <w:r>
               <w:rPr>
+                <w:rFonts w:ascii="Helvetica Neue" w:hAnsi="Helvetica Neue"/>
                 <w:noProof/>
                 <w:webHidden/>
               </w:rPr>
@@ -576,19 +572,22 @@
             </w:r>
             <w:r>
               <w:rPr>
+                <w:rFonts w:ascii="Helvetica Neue" w:hAnsi="Helvetica Neue"/>
                 <w:noProof/>
                 <w:webHidden/>
               </w:rPr>
-              <w:instrText xml:space="preserve"> PAGEREF _Toc154565762 \h </w:instrText>
+              <w:instrText xml:space="preserve"> PAGEREF _Toc154873430 \h </w:instrText>
             </w:r>
             <w:r>
               <w:rPr>
+                <w:rFonts w:ascii="Helvetica Neue" w:hAnsi="Helvetica Neue"/>
                 <w:noProof/>
                 <w:webHidden/>
               </w:rPr>
             </w:r>
             <w:r>
               <w:rPr>
+                <w:rFonts w:ascii="Helvetica Neue" w:hAnsi="Helvetica Neue"/>
                 <w:noProof/>
                 <w:webHidden/>
               </w:rPr>
@@ -596,6 +595,7 @@
             </w:r>
             <w:r>
               <w:rPr>
+                <w:rFonts w:ascii="Helvetica Neue" w:hAnsi="Helvetica Neue"/>
                 <w:noProof/>
                 <w:webHidden/>
               </w:rPr>
@@ -603,6 +603,7 @@
             </w:r>
             <w:r>
               <w:rPr>
+                <w:rFonts w:ascii="Helvetica Neue" w:hAnsi="Helvetica Neue"/>
                 <w:noProof/>
                 <w:webHidden/>
               </w:rPr>
@@ -617,17 +618,15 @@
               <w:tab w:val="right" w:pos="9350"/>
             </w:tabs>
             <w:rPr>
-              <w:rFonts w:asciiTheme="minorHAnsi" w:eastAsiaTheme="minorEastAsia" w:hAnsiTheme="minorHAnsi" w:cstheme="minorBidi"/>
+              <w:rFonts w:ascii="Helvetica Neue" w:eastAsiaTheme="minorEastAsia" w:hAnsi="Helvetica Neue" w:cstheme="minorBidi"/>
               <w:noProof/>
               <w:color w:val="auto"/>
               <w:kern w:val="2"/>
-              <w:sz w:val="24"/>
-              <w:szCs w:val="24"/>
               <w:lang w:val="en-CH"/>
               <w14:ligatures w14:val="standardContextual"/>
             </w:rPr>
           </w:pPr>
-          <w:hyperlink w:anchor="_Toc154565763" w:history="1">
+          <w:hyperlink w:anchor="_Toc154873431" w:history="1">
             <w:r>
               <w:rPr>
                 <w:rStyle w:val="Hyperlink"/>
@@ -639,6 +638,7 @@
             </w:r>
             <w:r>
               <w:rPr>
+                <w:rFonts w:ascii="Helvetica Neue" w:hAnsi="Helvetica Neue"/>
                 <w:noProof/>
                 <w:webHidden/>
               </w:rPr>
@@ -646,6 +646,7 @@
             </w:r>
             <w:r>
               <w:rPr>
+                <w:rFonts w:ascii="Helvetica Neue" w:hAnsi="Helvetica Neue"/>
                 <w:noProof/>
                 <w:webHidden/>
               </w:rPr>
@@ -653,19 +654,22 @@
             </w:r>
             <w:r>
               <w:rPr>
+                <w:rFonts w:ascii="Helvetica Neue" w:hAnsi="Helvetica Neue"/>
                 <w:noProof/>
                 <w:webHidden/>
               </w:rPr>
-              <w:instrText xml:space="preserve"> PAGEREF _Toc154565763 \h </w:instrText>
+              <w:instrText xml:space="preserve"> PAGEREF _Toc154873431 \h </w:instrText>
             </w:r>
             <w:r>
               <w:rPr>
+                <w:rFonts w:ascii="Helvetica Neue" w:hAnsi="Helvetica Neue"/>
                 <w:noProof/>
                 <w:webHidden/>
               </w:rPr>
             </w:r>
             <w:r>
               <w:rPr>
+                <w:rFonts w:ascii="Helvetica Neue" w:hAnsi="Helvetica Neue"/>
                 <w:noProof/>
                 <w:webHidden/>
               </w:rPr>
@@ -673,6 +677,7 @@
             </w:r>
             <w:r>
               <w:rPr>
+                <w:rFonts w:ascii="Helvetica Neue" w:hAnsi="Helvetica Neue"/>
                 <w:noProof/>
                 <w:webHidden/>
               </w:rPr>
@@ -680,6 +685,7 @@
             </w:r>
             <w:r>
               <w:rPr>
+                <w:rFonts w:ascii="Helvetica Neue" w:hAnsi="Helvetica Neue"/>
                 <w:noProof/>
                 <w:webHidden/>
               </w:rPr>
@@ -694,17 +700,15 @@
               <w:tab w:val="right" w:pos="9350"/>
             </w:tabs>
             <w:rPr>
-              <w:rFonts w:asciiTheme="minorHAnsi" w:eastAsiaTheme="minorEastAsia" w:hAnsiTheme="minorHAnsi" w:cstheme="minorBidi"/>
+              <w:rFonts w:ascii="Helvetica Neue" w:eastAsiaTheme="minorEastAsia" w:hAnsi="Helvetica Neue" w:cstheme="minorBidi"/>
               <w:noProof/>
               <w:color w:val="auto"/>
               <w:kern w:val="2"/>
-              <w:sz w:val="24"/>
-              <w:szCs w:val="24"/>
               <w:lang w:val="en-CH"/>
               <w14:ligatures w14:val="standardContextual"/>
             </w:rPr>
           </w:pPr>
-          <w:hyperlink w:anchor="_Toc154565764" w:history="1">
+          <w:hyperlink w:anchor="_Toc154873432" w:history="1">
             <w:r>
               <w:rPr>
                 <w:rStyle w:val="Hyperlink"/>
@@ -712,10 +716,11 @@
                 <w:noProof/>
                 <w:lang w:val="en-GB"/>
               </w:rPr>
-              <w:t>2 Advantages</w:t>
+              <w:t>2 Key strengths</w:t>
             </w:r>
             <w:r>
               <w:rPr>
+                <w:rFonts w:ascii="Helvetica Neue" w:hAnsi="Helvetica Neue"/>
                 <w:noProof/>
                 <w:webHidden/>
               </w:rPr>
@@ -723,6 +728,7 @@
             </w:r>
             <w:r>
               <w:rPr>
+                <w:rFonts w:ascii="Helvetica Neue" w:hAnsi="Helvetica Neue"/>
                 <w:noProof/>
                 <w:webHidden/>
               </w:rPr>
@@ -730,19 +736,22 @@
             </w:r>
             <w:r>
               <w:rPr>
+                <w:rFonts w:ascii="Helvetica Neue" w:hAnsi="Helvetica Neue"/>
                 <w:noProof/>
                 <w:webHidden/>
               </w:rPr>
-              <w:instrText xml:space="preserve"> PAGEREF _Toc154565764 \h </w:instrText>
+              <w:instrText xml:space="preserve"> PAGEREF _Toc154873432 \h </w:instrText>
             </w:r>
             <w:r>
               <w:rPr>
+                <w:rFonts w:ascii="Helvetica Neue" w:hAnsi="Helvetica Neue"/>
                 <w:noProof/>
                 <w:webHidden/>
               </w:rPr>
             </w:r>
             <w:r>
               <w:rPr>
+                <w:rFonts w:ascii="Helvetica Neue" w:hAnsi="Helvetica Neue"/>
                 <w:noProof/>
                 <w:webHidden/>
               </w:rPr>
@@ -750,13 +759,15 @@
             </w:r>
             <w:r>
               <w:rPr>
+                <w:rFonts w:ascii="Helvetica Neue" w:hAnsi="Helvetica Neue"/>
                 <w:noProof/>
                 <w:webHidden/>
               </w:rPr>
-              <w:t>2</w:t>
+              <w:t>3</w:t>
             </w:r>
             <w:r>
               <w:rPr>
+                <w:rFonts w:ascii="Helvetica Neue" w:hAnsi="Helvetica Neue"/>
                 <w:noProof/>
                 <w:webHidden/>
               </w:rPr>
@@ -771,17 +782,15 @@
               <w:tab w:val="right" w:pos="9350"/>
             </w:tabs>
             <w:rPr>
-              <w:rFonts w:asciiTheme="minorHAnsi" w:eastAsiaTheme="minorEastAsia" w:hAnsiTheme="minorHAnsi" w:cstheme="minorBidi"/>
+              <w:rFonts w:ascii="Helvetica Neue" w:eastAsiaTheme="minorEastAsia" w:hAnsi="Helvetica Neue" w:cstheme="minorBidi"/>
               <w:noProof/>
               <w:color w:val="auto"/>
               <w:kern w:val="2"/>
-              <w:sz w:val="24"/>
-              <w:szCs w:val="24"/>
               <w:lang w:val="en-CH"/>
               <w14:ligatures w14:val="standardContextual"/>
             </w:rPr>
           </w:pPr>
-          <w:hyperlink w:anchor="_Toc154565765" w:history="1">
+          <w:hyperlink w:anchor="_Toc154873433" w:history="1">
             <w:r>
               <w:rPr>
                 <w:rStyle w:val="Hyperlink"/>
@@ -793,6 +802,7 @@
             </w:r>
             <w:r>
               <w:rPr>
+                <w:rFonts w:ascii="Helvetica Neue" w:hAnsi="Helvetica Neue"/>
                 <w:noProof/>
                 <w:webHidden/>
               </w:rPr>
@@ -800,6 +810,7 @@
             </w:r>
             <w:r>
               <w:rPr>
+                <w:rFonts w:ascii="Helvetica Neue" w:hAnsi="Helvetica Neue"/>
                 <w:noProof/>
                 <w:webHidden/>
               </w:rPr>
@@ -807,19 +818,22 @@
             </w:r>
             <w:r>
               <w:rPr>
+                <w:rFonts w:ascii="Helvetica Neue" w:hAnsi="Helvetica Neue"/>
                 <w:noProof/>
                 <w:webHidden/>
               </w:rPr>
-              <w:instrText xml:space="preserve"> PAGEREF _Toc154565765 \h </w:instrText>
+              <w:instrText xml:space="preserve"> PAGEREF _Toc154873433 \h </w:instrText>
             </w:r>
             <w:r>
               <w:rPr>
+                <w:rFonts w:ascii="Helvetica Neue" w:hAnsi="Helvetica Neue"/>
                 <w:noProof/>
                 <w:webHidden/>
               </w:rPr>
             </w:r>
             <w:r>
               <w:rPr>
+                <w:rFonts w:ascii="Helvetica Neue" w:hAnsi="Helvetica Neue"/>
                 <w:noProof/>
                 <w:webHidden/>
               </w:rPr>
@@ -827,13 +841,15 @@
             </w:r>
             <w:r>
               <w:rPr>
+                <w:rFonts w:ascii="Helvetica Neue" w:hAnsi="Helvetica Neue"/>
                 <w:noProof/>
                 <w:webHidden/>
               </w:rPr>
-              <w:t>2</w:t>
+              <w:t>4</w:t>
             </w:r>
             <w:r>
               <w:rPr>
+                <w:rFonts w:ascii="Helvetica Neue" w:hAnsi="Helvetica Neue"/>
                 <w:noProof/>
                 <w:webHidden/>
               </w:rPr>
@@ -848,17 +864,15 @@
               <w:tab w:val="right" w:pos="9350"/>
             </w:tabs>
             <w:rPr>
-              <w:rFonts w:asciiTheme="minorHAnsi" w:eastAsiaTheme="minorEastAsia" w:hAnsiTheme="minorHAnsi" w:cstheme="minorBidi"/>
+              <w:rFonts w:ascii="Helvetica Neue" w:eastAsiaTheme="minorEastAsia" w:hAnsi="Helvetica Neue" w:cstheme="minorBidi"/>
               <w:noProof/>
               <w:color w:val="auto"/>
               <w:kern w:val="2"/>
-              <w:sz w:val="24"/>
-              <w:szCs w:val="24"/>
               <w:lang w:val="en-CH"/>
               <w14:ligatures w14:val="standardContextual"/>
             </w:rPr>
           </w:pPr>
-          <w:hyperlink w:anchor="_Toc154565766" w:history="1">
+          <w:hyperlink w:anchor="_Toc154873434" w:history="1">
             <w:r>
               <w:rPr>
                 <w:rStyle w:val="Hyperlink"/>
@@ -870,6 +884,7 @@
             </w:r>
             <w:r>
               <w:rPr>
+                <w:rFonts w:ascii="Helvetica Neue" w:hAnsi="Helvetica Neue"/>
                 <w:noProof/>
                 <w:webHidden/>
               </w:rPr>
@@ -877,6 +892,7 @@
             </w:r>
             <w:r>
               <w:rPr>
+                <w:rFonts w:ascii="Helvetica Neue" w:hAnsi="Helvetica Neue"/>
                 <w:noProof/>
                 <w:webHidden/>
               </w:rPr>
@@ -884,19 +900,22 @@
             </w:r>
             <w:r>
               <w:rPr>
+                <w:rFonts w:ascii="Helvetica Neue" w:hAnsi="Helvetica Neue"/>
                 <w:noProof/>
                 <w:webHidden/>
               </w:rPr>
-              <w:instrText xml:space="preserve"> PAGEREF _Toc154565766 \h </w:instrText>
+              <w:instrText xml:space="preserve"> PAGEREF _Toc154873434 \h </w:instrText>
             </w:r>
             <w:r>
               <w:rPr>
+                <w:rFonts w:ascii="Helvetica Neue" w:hAnsi="Helvetica Neue"/>
                 <w:noProof/>
                 <w:webHidden/>
               </w:rPr>
             </w:r>
             <w:r>
               <w:rPr>
+                <w:rFonts w:ascii="Helvetica Neue" w:hAnsi="Helvetica Neue"/>
                 <w:noProof/>
                 <w:webHidden/>
               </w:rPr>
@@ -904,13 +923,15 @@
             </w:r>
             <w:r>
               <w:rPr>
+                <w:rFonts w:ascii="Helvetica Neue" w:hAnsi="Helvetica Neue"/>
                 <w:noProof/>
                 <w:webHidden/>
               </w:rPr>
-              <w:t>2</w:t>
+              <w:t>4</w:t>
             </w:r>
             <w:r>
               <w:rPr>
+                <w:rFonts w:ascii="Helvetica Neue" w:hAnsi="Helvetica Neue"/>
                 <w:noProof/>
                 <w:webHidden/>
               </w:rPr>
@@ -925,17 +946,15 @@
               <w:tab w:val="right" w:pos="9350"/>
             </w:tabs>
             <w:rPr>
-              <w:rFonts w:asciiTheme="minorHAnsi" w:eastAsiaTheme="minorEastAsia" w:hAnsiTheme="minorHAnsi" w:cstheme="minorBidi"/>
+              <w:rFonts w:ascii="Helvetica Neue" w:eastAsiaTheme="minorEastAsia" w:hAnsi="Helvetica Neue" w:cstheme="minorBidi"/>
               <w:noProof/>
               <w:color w:val="auto"/>
               <w:kern w:val="2"/>
-              <w:sz w:val="24"/>
-              <w:szCs w:val="24"/>
               <w:lang w:val="en-CH"/>
               <w14:ligatures w14:val="standardContextual"/>
             </w:rPr>
           </w:pPr>
-          <w:hyperlink w:anchor="_Toc154565767" w:history="1">
+          <w:hyperlink w:anchor="_Toc154873435" w:history="1">
             <w:r>
               <w:rPr>
                 <w:rStyle w:val="Hyperlink"/>
@@ -947,6 +966,7 @@
             </w:r>
             <w:r>
               <w:rPr>
+                <w:rFonts w:ascii="Helvetica Neue" w:hAnsi="Helvetica Neue"/>
                 <w:noProof/>
                 <w:webHidden/>
               </w:rPr>
@@ -954,6 +974,7 @@
             </w:r>
             <w:r>
               <w:rPr>
+                <w:rFonts w:ascii="Helvetica Neue" w:hAnsi="Helvetica Neue"/>
                 <w:noProof/>
                 <w:webHidden/>
               </w:rPr>
@@ -961,19 +982,22 @@
             </w:r>
             <w:r>
               <w:rPr>
+                <w:rFonts w:ascii="Helvetica Neue" w:hAnsi="Helvetica Neue"/>
                 <w:noProof/>
                 <w:webHidden/>
               </w:rPr>
-              <w:instrText xml:space="preserve"> PAGEREF _Toc154565767 \h </w:instrText>
+              <w:instrText xml:space="preserve"> PAGEREF _Toc154873435 \h </w:instrText>
             </w:r>
             <w:r>
               <w:rPr>
+                <w:rFonts w:ascii="Helvetica Neue" w:hAnsi="Helvetica Neue"/>
                 <w:noProof/>
                 <w:webHidden/>
               </w:rPr>
             </w:r>
             <w:r>
               <w:rPr>
+                <w:rFonts w:ascii="Helvetica Neue" w:hAnsi="Helvetica Neue"/>
                 <w:noProof/>
                 <w:webHidden/>
               </w:rPr>
@@ -981,13 +1005,15 @@
             </w:r>
             <w:r>
               <w:rPr>
+                <w:rFonts w:ascii="Helvetica Neue" w:hAnsi="Helvetica Neue"/>
                 <w:noProof/>
                 <w:webHidden/>
               </w:rPr>
-              <w:t>2</w:t>
+              <w:t>5</w:t>
             </w:r>
             <w:r>
               <w:rPr>
+                <w:rFonts w:ascii="Helvetica Neue" w:hAnsi="Helvetica Neue"/>
                 <w:noProof/>
                 <w:webHidden/>
               </w:rPr>
@@ -1012,8 +1038,6 @@
           <w:r>
             <w:rPr>
               <w:rFonts w:ascii="Helvetica Neue" w:hAnsi="Helvetica Neue"/>
-              <w:sz w:val="24"/>
-              <w:szCs w:val="24"/>
               <w:lang w:val="en-GB"/>
             </w:rPr>
             <w:fldChar w:fldCharType="end"/>
@@ -1051,9 +1075,9 @@
           <w:lang w:val="en-GB"/>
         </w:rPr>
       </w:pPr>
-      <w:bookmarkStart w:id="10" w:name="_1zl49ftw9777" w:colFirst="0" w:colLast="0"/>
-      <w:bookmarkStart w:id="11" w:name="_Toc154565763"/>
-      <w:bookmarkEnd w:id="10"/>
+      <w:bookmarkStart w:id="12" w:name="_1zl49ftw9777" w:colFirst="0" w:colLast="0"/>
+      <w:bookmarkStart w:id="13" w:name="_Toc154873431"/>
+      <w:bookmarkEnd w:id="12"/>
       <w:r>
         <w:rPr>
           <w:rFonts w:ascii="Helvetica Neue" w:hAnsi="Helvetica Neue"/>
@@ -1069,7 +1093,7 @@
         </w:rPr>
         <w:t>Project Summary</w:t>
       </w:r>
-      <w:bookmarkEnd w:id="11"/>
+      <w:bookmarkEnd w:id="13"/>
       <w:r>
         <w:rPr>
           <w:rFonts w:ascii="Helvetica Neue" w:hAnsi="Helvetica Neue"/>
@@ -1252,34 +1276,7 @@
           <w:szCs w:val="20"/>
           <w:lang w:val="en-GB"/>
         </w:rPr>
-        <w:t xml:space="preserve"> (</w:t>
-      </w:r>
-      <w:r>
-        <w:rPr>
-          <w:rFonts w:ascii="Helvetica Neue" w:hAnsi="Helvetica Neue"/>
-          <w:sz w:val="20"/>
-          <w:szCs w:val="20"/>
-          <w:lang w:val="en-GB"/>
-        </w:rPr>
-        <w:t>and thus a proxy for market success</w:t>
-      </w:r>
-      <w:r>
-        <w:rPr>
-          <w:rFonts w:ascii="Helvetica Neue" w:hAnsi="Helvetica Neue"/>
-          <w:sz w:val="20"/>
-          <w:szCs w:val="20"/>
-          <w:lang w:val="en-GB"/>
-        </w:rPr>
-        <w:t xml:space="preserve"> of a game</w:t>
-      </w:r>
-      <w:r>
-        <w:rPr>
-          <w:rFonts w:ascii="Helvetica Neue" w:hAnsi="Helvetica Neue"/>
-          <w:sz w:val="20"/>
-          <w:szCs w:val="20"/>
-          <w:lang w:val="en-GB"/>
-        </w:rPr>
-        <w:t>)</w:t>
+        <w:t xml:space="preserve"> (and thus a proxy for market success of a game)</w:t>
       </w:r>
       <w:r>
         <w:rPr>
@@ -1611,34 +1608,7 @@
           <w:szCs w:val="20"/>
           <w:lang w:val="en-GB"/>
         </w:rPr>
-        <w:t>Each game</w:t>
-      </w:r>
-      <w:r>
-        <w:rPr>
-          <w:rFonts w:ascii="Helvetica Neue" w:hAnsi="Helvetica Neue"/>
-          <w:sz w:val="20"/>
-          <w:szCs w:val="20"/>
-          <w:lang w:val="en-GB"/>
-        </w:rPr>
-        <w:t xml:space="preserve"> entry</w:t>
-      </w:r>
-      <w:r>
-        <w:rPr>
-          <w:rFonts w:ascii="Helvetica Neue" w:hAnsi="Helvetica Neue"/>
-          <w:sz w:val="20"/>
-          <w:szCs w:val="20"/>
-          <w:lang w:val="en-GB"/>
-        </w:rPr>
-        <w:t xml:space="preserve"> can be identified by a game ID</w:t>
-      </w:r>
-      <w:r>
-        <w:rPr>
-          <w:rFonts w:ascii="Helvetica Neue" w:hAnsi="Helvetica Neue"/>
-          <w:sz w:val="20"/>
-          <w:szCs w:val="20"/>
-          <w:lang w:val="en-GB"/>
-        </w:rPr>
-        <w:t>, and e</w:t>
+        <w:t>Each game entry can be identified by a game ID, and e</w:t>
       </w:r>
       <w:r>
         <w:rPr>
@@ -2060,7 +2030,7 @@
           <w:lang w:val="en-GB"/>
         </w:rPr>
       </w:pPr>
-      <w:bookmarkStart w:id="12" w:name="_Toc154565764"/>
+      <w:bookmarkStart w:id="14" w:name="_Toc154873432"/>
       <w:r>
         <w:rPr>
           <w:rFonts w:ascii="Helvetica Neue" w:hAnsi="Helvetica Neue"/>
@@ -2068,7 +2038,6 @@
         </w:rPr>
         <w:t xml:space="preserve">2 </w:t>
       </w:r>
-      <w:bookmarkEnd w:id="12"/>
       <w:r>
         <w:rPr>
           <w:rFonts w:ascii="Helvetica Neue" w:hAnsi="Helvetica Neue"/>
@@ -2076,6 +2045,7 @@
         </w:rPr>
         <w:t>Key strengths</w:t>
       </w:r>
+      <w:bookmarkEnd w:id="14"/>
     </w:p>
     <w:p>
       <w:pPr>
@@ -2602,7 +2572,7 @@
           <w:lang w:val="en-GB"/>
         </w:rPr>
       </w:pPr>
-      <w:bookmarkStart w:id="13" w:name="_Toc154565765"/>
+      <w:bookmarkStart w:id="15" w:name="_Toc154873433"/>
       <w:r>
         <w:rPr>
           <w:rFonts w:ascii="Helvetica Neue" w:hAnsi="Helvetica Neue"/>
@@ -2610,7 +2580,7 @@
         </w:rPr>
         <w:t>3 Suggestions for Improvements</w:t>
       </w:r>
-      <w:bookmarkEnd w:id="13"/>
+      <w:bookmarkEnd w:id="15"/>
     </w:p>
     <w:p>
       <w:pPr>
@@ -2993,7 +2963,7 @@
           <w:lang w:val="en-GB"/>
         </w:rPr>
       </w:pPr>
-      <w:bookmarkStart w:id="14" w:name="_Toc154565766"/>
+      <w:bookmarkStart w:id="16" w:name="_Toc154873434"/>
       <w:r>
         <w:rPr>
           <w:rFonts w:ascii="Helvetica Neue" w:hAnsi="Helvetica Neue"/>
@@ -3001,7 +2971,7 @@
         </w:rPr>
         <w:t>4 Conclusions</w:t>
       </w:r>
-      <w:bookmarkEnd w:id="14"/>
+      <w:bookmarkEnd w:id="16"/>
       <w:r>
         <w:rPr>
           <w:rFonts w:ascii="Helvetica Neue" w:hAnsi="Helvetica Neue"/>
@@ -3065,7 +3035,6 @@
           <w:lang w:val="en-GB"/>
         </w:rPr>
       </w:pPr>
-      <w:bookmarkStart w:id="15" w:name="_Toc154565767"/>
       <w:r>
         <w:rPr>
           <w:rFonts w:ascii="Helvetica Neue" w:hAnsi="Helvetica Neue"/>
@@ -3089,6 +3058,7 @@
           <w:lang w:val="en-GB"/>
         </w:rPr>
       </w:pPr>
+      <w:bookmarkStart w:id="17" w:name="_Toc154873435"/>
       <w:r>
         <w:rPr>
           <w:rFonts w:ascii="Helvetica Neue" w:hAnsi="Helvetica Neue"/>
@@ -3097,7 +3067,7 @@
         <w:lastRenderedPageBreak/>
         <w:t>References</w:t>
       </w:r>
-      <w:bookmarkEnd w:id="15"/>
+      <w:bookmarkEnd w:id="17"/>
     </w:p>
     <w:p>
       <w:pPr>

</xml_diff>